<commit_message>
Done file in now place. Now show old convos and do in others
</commit_message>
<xml_diff>
--- a/App Requirements for Mayra Sales Uptodate.docx
+++ b/App Requirements for Mayra Sales Uptodate.docx
@@ -208,7 +208,7 @@
           <w:sz w:val="24"/>
           <w:szCs w:val="24"/>
         </w:rPr>
-        <w:t>SENDING DOC FILE IS BEING DONE.</w:t>
+        <w:t>SENDING FILE IS BEING DONE.</w:t>
       </w:r>
     </w:p>
     <w:p>
@@ -262,7 +262,10 @@
         </w:rPr>
       </w:pPr>
       <w:r>
-        <w:rPr/>
+        <w:rPr>
+          <w:sz w:val="24"/>
+          <w:szCs w:val="24"/>
+        </w:rPr>
       </w:r>
     </w:p>
     <w:p>
@@ -681,9 +684,461 @@
     <w:p>
       <w:pPr>
         <w:pStyle w:val="Normal"/>
-        <w:rPr>
-          <w:color w:val="21409A"/>
-        </w:rPr>
+        <w:rPr/>
+      </w:pPr>
+      <w:r>
+        <w:rPr>
+          <w:b/>
+          <w:bCs/>
+          <w:color w:val="72BF44"/>
+          <w:sz w:val="24"/>
+          <w:szCs w:val="24"/>
+        </w:rPr>
+        <w:t>DONE</w:t>
+      </w:r>
+    </w:p>
+    <w:p>
+      <w:pPr>
+        <w:pStyle w:val="Normal"/>
+        <w:rPr/>
+      </w:pPr>
+      <w:r>
+        <w:rPr>
+          <w:sz w:val="24"/>
+          <w:szCs w:val="24"/>
+        </w:rPr>
+        <w:t xml:space="preserve">*Saman deliver Garda Seller le or hamro delivery team le customer ko address samma GPS le navigate garera Saman deliver garna sakos. </w:t>
+      </w:r>
+    </w:p>
+    <w:p>
+      <w:pPr>
+        <w:pStyle w:val="Normal"/>
+        <w:rPr/>
+      </w:pPr>
+      <w:r>
+        <w:rPr>
+          <w:b/>
+          <w:bCs/>
+          <w:color w:val="72BF44"/>
+          <w:sz w:val="24"/>
+          <w:szCs w:val="24"/>
+        </w:rPr>
+        <w:t>DONE</w:t>
+      </w:r>
+    </w:p>
+    <w:p>
+      <w:pPr>
+        <w:pStyle w:val="Normal"/>
+        <w:rPr/>
+      </w:pPr>
+      <w:r>
+        <w:rPr>
+          <w:sz w:val="24"/>
+          <w:szCs w:val="24"/>
+        </w:rPr>
+        <w:t>*Customer le kunai product buy garna click garepaxi Seller Ra Customer bich auta message box appear hunu parxa. Next time Pani customer le same seller Ko product kinnu khojema tyae purano message box appear hunu paryo.</w:t>
+      </w:r>
+    </w:p>
+    <w:p>
+      <w:pPr>
+        <w:pStyle w:val="Normal"/>
+        <w:rPr/>
+      </w:pPr>
+      <w:r>
+        <w:rPr>
+          <w:b/>
+          <w:bCs/>
+          <w:color w:val="72BF44"/>
+          <w:sz w:val="24"/>
+          <w:szCs w:val="24"/>
+        </w:rPr>
+        <w:t xml:space="preserve">DONE </w:t>
+      </w:r>
+      <w:r>
+        <w:rPr>
+          <w:b/>
+          <w:bCs/>
+          <w:color w:val="72BF44"/>
+          <w:sz w:val="24"/>
+          <w:szCs w:val="24"/>
+        </w:rPr>
+        <w:t>DIFFERENTLY. DO NOW</w:t>
+      </w:r>
+    </w:p>
+    <w:p>
+      <w:pPr>
+        <w:pStyle w:val="Normal"/>
+        <w:rPr/>
+      </w:pPr>
+      <w:r>
+        <w:rPr>
+          <w:sz w:val="24"/>
+          <w:szCs w:val="24"/>
+        </w:rPr>
+        <w:t>*Message aako notifications seller ra customer le instantly paunu parxa.</w:t>
+      </w:r>
+    </w:p>
+    <w:p>
+      <w:pPr>
+        <w:pStyle w:val="Normal"/>
+        <w:rPr/>
+      </w:pPr>
+      <w:r>
+        <w:rPr>
+          <w:b/>
+          <w:bCs/>
+          <w:color w:val="72BF44"/>
+          <w:sz w:val="24"/>
+          <w:szCs w:val="24"/>
+        </w:rPr>
+        <w:t>DONE</w:t>
+      </w:r>
+    </w:p>
+    <w:p>
+      <w:pPr>
+        <w:pStyle w:val="Normal"/>
+        <w:rPr/>
+      </w:pPr>
+      <w:r>
+        <w:rPr>
+          <w:sz w:val="24"/>
+          <w:szCs w:val="24"/>
+        </w:rPr>
+        <w:t>*Customer ko order ko track record maah pani notifications aunu parxa.</w:t>
+      </w:r>
+    </w:p>
+    <w:p>
+      <w:pPr>
+        <w:pStyle w:val="Normal"/>
+        <w:rPr/>
+      </w:pPr>
+      <w:r>
+        <w:rPr>
+          <w:b/>
+          <w:bCs/>
+          <w:color w:val="72BF44"/>
+          <w:sz w:val="24"/>
+          <w:szCs w:val="24"/>
+        </w:rPr>
+        <w:t>DONE</w:t>
+      </w:r>
+    </w:p>
+    <w:p>
+      <w:pPr>
+        <w:pStyle w:val="Normal"/>
+        <w:rPr/>
+      </w:pPr>
+      <w:r>
+        <w:rPr>
+          <w:sz w:val="24"/>
+          <w:szCs w:val="24"/>
+        </w:rPr>
+        <w:t xml:space="preserve"> </w:t>
+      </w:r>
+      <w:r>
+        <w:rPr>
+          <w:sz w:val="24"/>
+          <w:szCs w:val="24"/>
+        </w:rPr>
+        <w:t>*Seller pati ko message box maah confirm vanne button hunxa. Seller le sell garna fix vaye paxi Ra online payment accept garna aghi confirm button press garnu parne hunxa.</w:t>
+      </w:r>
+    </w:p>
+    <w:p>
+      <w:pPr>
+        <w:pStyle w:val="Normal"/>
+        <w:rPr/>
+      </w:pPr>
+      <w:r>
+        <w:rPr>
+          <w:b/>
+          <w:bCs/>
+          <w:color w:val="72BF44"/>
+          <w:sz w:val="24"/>
+          <w:szCs w:val="24"/>
+        </w:rPr>
+        <w:t>DONE</w:t>
+      </w:r>
+    </w:p>
+    <w:p>
+      <w:pPr>
+        <w:pStyle w:val="Normal"/>
+        <w:rPr/>
+      </w:pPr>
+      <w:r>
+        <w:rPr>
+          <w:sz w:val="24"/>
+          <w:szCs w:val="24"/>
+        </w:rPr>
+        <w:t xml:space="preserve"> </w:t>
+      </w:r>
+      <w:r>
+        <w:rPr>
+          <w:sz w:val="24"/>
+          <w:szCs w:val="24"/>
+        </w:rPr>
+        <w:t>*Seller profile public hunxa Ra sable hernu pauxa. Customer profile private hunxa Ra aru customer le herna paudaena. Customer profile hernu Milne vaneko hamro Customer care and Support batah Ra seller sanga ek patak transaction vako xa vane tyo seller le Ra customer le Kunae product kinnu khojda tyo product ko owner Seller le matra herna pauxa.</w:t>
+      </w:r>
+    </w:p>
+    <w:p>
+      <w:pPr>
+        <w:pStyle w:val="Normal"/>
+        <w:rPr/>
+      </w:pPr>
+      <w:r>
+        <w:rPr>
+          <w:b/>
+          <w:bCs/>
+          <w:color w:val="72BF44"/>
+          <w:sz w:val="24"/>
+          <w:szCs w:val="24"/>
+        </w:rPr>
+        <w:t>DONE</w:t>
+      </w:r>
+    </w:p>
+    <w:p>
+      <w:pPr>
+        <w:pStyle w:val="Normal"/>
+        <w:rPr/>
+      </w:pPr>
+      <w:r>
+        <w:rPr>
+          <w:sz w:val="24"/>
+          <w:szCs w:val="24"/>
+        </w:rPr>
+        <w:t xml:space="preserve"> </w:t>
+      </w:r>
+      <w:r>
+        <w:rPr>
+          <w:sz w:val="24"/>
+          <w:szCs w:val="24"/>
+        </w:rPr>
+        <w:t>*Profile maah profile pic optional hunxa vane location pic compulsory hunxa. For both Seller ID ra customer ID.</w:t>
+      </w:r>
+    </w:p>
+    <w:p>
+      <w:pPr>
+        <w:pStyle w:val="Normal"/>
+        <w:rPr/>
+      </w:pPr>
+      <w:r>
+        <w:rPr>
+          <w:b/>
+          <w:bCs/>
+          <w:color w:val="72BF44"/>
+          <w:sz w:val="24"/>
+          <w:szCs w:val="24"/>
+        </w:rPr>
+        <w:t>DONE</w:t>
+      </w:r>
+    </w:p>
+    <w:p>
+      <w:pPr>
+        <w:pStyle w:val="Normal"/>
+        <w:rPr/>
+      </w:pPr>
+      <w:r>
+        <w:rPr>
+          <w:sz w:val="24"/>
+          <w:szCs w:val="24"/>
+        </w:rPr>
+        <w:t xml:space="preserve"> </w:t>
+      </w:r>
+      <w:r>
+        <w:rPr>
+          <w:sz w:val="24"/>
+          <w:szCs w:val="24"/>
+        </w:rPr>
+        <w:t xml:space="preserve">*Product delivered vayepaxi seller wa delivery team le delivered vanne button click garxa. Delivered vanne button Pani seller ko message box maah hunxa. Ani Delivery team ko account maah. </w:t>
+      </w:r>
+    </w:p>
+    <w:p>
+      <w:pPr>
+        <w:pStyle w:val="Normal"/>
+        <w:rPr/>
+      </w:pPr>
+      <w:r>
+        <w:rPr>
+          <w:b/>
+          <w:bCs/>
+          <w:color w:val="72BF44"/>
+          <w:sz w:val="24"/>
+          <w:szCs w:val="24"/>
+        </w:rPr>
+        <w:t>DONE</w:t>
+      </w:r>
+    </w:p>
+    <w:p>
+      <w:pPr>
+        <w:pStyle w:val="Normal"/>
+        <w:rPr/>
+      </w:pPr>
+      <w:r>
+        <w:rPr>
+          <w:sz w:val="24"/>
+          <w:szCs w:val="24"/>
+        </w:rPr>
+        <w:t xml:space="preserve">*For order made by customer concerned seller will get a notification and for confirmation of delivery and online payment customer will get the notification. </w:t>
+      </w:r>
+    </w:p>
+    <w:p>
+      <w:pPr>
+        <w:pStyle w:val="Normal"/>
+        <w:rPr/>
+      </w:pPr>
+      <w:r>
+        <w:rPr>
+          <w:b/>
+          <w:bCs/>
+          <w:color w:val="72BF44"/>
+          <w:sz w:val="24"/>
+          <w:szCs w:val="24"/>
+        </w:rPr>
+        <w:t xml:space="preserve">DONE. </w:t>
+      </w:r>
+      <w:r>
+        <w:rPr>
+          <w:b/>
+          <w:bCs/>
+          <w:color w:val="72BF44"/>
+          <w:sz w:val="24"/>
+          <w:szCs w:val="24"/>
+        </w:rPr>
+        <w:t>DELIVERY TEAM NOT DONE AS SELLER IS DELIVERING.</w:t>
+      </w:r>
+    </w:p>
+    <w:p>
+      <w:pPr>
+        <w:pStyle w:val="Normal"/>
+        <w:rPr/>
+      </w:pPr>
+      <w:r>
+        <w:rPr>
+          <w:sz w:val="24"/>
+          <w:szCs w:val="24"/>
+        </w:rPr>
+        <w:t xml:space="preserve">*App maah terms and conditions ko link scroll garepaxi sab Vanda bottom maah Hunxa. </w:t>
+      </w:r>
+    </w:p>
+    <w:p>
+      <w:pPr>
+        <w:pStyle w:val="Normal"/>
+        <w:rPr/>
+      </w:pPr>
+      <w:r>
+        <w:rPr>
+          <w:b/>
+          <w:bCs/>
+          <w:color w:val="72BF44"/>
+          <w:sz w:val="24"/>
+          <w:szCs w:val="24"/>
+        </w:rPr>
+        <w:t>DONE</w:t>
+      </w:r>
+    </w:p>
+    <w:p>
+      <w:pPr>
+        <w:pStyle w:val="Normal"/>
+        <w:rPr/>
+      </w:pPr>
+      <w:r>
+        <w:rPr>
+          <w:sz w:val="24"/>
+          <w:szCs w:val="24"/>
+        </w:rPr>
+        <w:t>* App maah customer wah seller le Afno fb frns haru invite garna sakne hunu parxa. For this invite frns vanne button hunxa.</w:t>
+      </w:r>
+    </w:p>
+    <w:p>
+      <w:pPr>
+        <w:pStyle w:val="Normal"/>
+        <w:rPr/>
+      </w:pPr>
+      <w:r>
+        <w:rPr>
+          <w:b/>
+          <w:bCs/>
+          <w:color w:val="72BF44"/>
+          <w:sz w:val="24"/>
+          <w:szCs w:val="24"/>
+        </w:rPr>
+        <w:t>DONE</w:t>
+      </w:r>
+    </w:p>
+    <w:p>
+      <w:pPr>
+        <w:pStyle w:val="Normal"/>
+        <w:rPr/>
+      </w:pPr>
+      <w:r>
+        <w:rPr>
+          <w:sz w:val="24"/>
+          <w:szCs w:val="24"/>
+        </w:rPr>
+        <w:t>* Admin, Customer care and Support team le advertisement halnu sakxa app maah.</w:t>
+      </w:r>
+    </w:p>
+    <w:p>
+      <w:pPr>
+        <w:pStyle w:val="Normal"/>
+        <w:rPr/>
+      </w:pPr>
+      <w:r>
+        <w:rPr>
+          <w:b/>
+          <w:bCs/>
+          <w:color w:val="72BF44"/>
+          <w:sz w:val="24"/>
+          <w:szCs w:val="24"/>
+        </w:rPr>
+        <w:t>DONE</w:t>
+      </w:r>
+    </w:p>
+    <w:p>
+      <w:pPr>
+        <w:pStyle w:val="Normal"/>
+        <w:rPr/>
+      </w:pPr>
+      <w:r>
+        <w:rPr>
+          <w:sz w:val="24"/>
+          <w:szCs w:val="24"/>
+        </w:rPr>
+        <w:t>* Customer le kunai Pani product search button batah search gare paxi ayeko results lae sort garna paus. Sort option haru Sort by Cheapest/nearby/most expensive/Approval rate/ Premium hunu parxa.</w:t>
+      </w:r>
+    </w:p>
+    <w:p>
+      <w:pPr>
+        <w:pStyle w:val="Normal"/>
+        <w:rPr/>
+      </w:pPr>
+      <w:r>
+        <w:rPr>
+          <w:b/>
+          <w:bCs/>
+          <w:color w:val="72BF44"/>
+          <w:sz w:val="24"/>
+          <w:szCs w:val="24"/>
+        </w:rPr>
+        <w:t>DONE</w:t>
+      </w:r>
+    </w:p>
+    <w:p>
+      <w:pPr>
+        <w:pStyle w:val="Normal"/>
+        <w:rPr/>
+      </w:pPr>
+      <w:r>
+        <w:rPr>
+          <w:sz w:val="24"/>
+          <w:szCs w:val="24"/>
+        </w:rPr>
+        <w:t>* Yo app maah language Option both English Ra Nepali hunu parxa.</w:t>
+      </w:r>
+    </w:p>
+    <w:p>
+      <w:pPr>
+        <w:pStyle w:val="Normal"/>
+        <w:rPr/>
       </w:pPr>
       <w:r>
         <w:rPr>
@@ -693,405 +1148,8 @@
           <w:sz w:val="24"/>
           <w:szCs w:val="24"/>
         </w:rPr>
-        <w:t>BEING DONE</w:t>
-      </w:r>
-    </w:p>
-    <w:p>
-      <w:pPr>
-        <w:pStyle w:val="Normal"/>
-        <w:rPr/>
-      </w:pPr>
-      <w:r>
-        <w:rPr>
-          <w:sz w:val="24"/>
-          <w:szCs w:val="24"/>
-        </w:rPr>
-        <w:t xml:space="preserve">*Saman deliver Garda Seller le or hamro delivery team le customer ko address samma GPS le navigate garera Saman deliver garna sakos. </w:t>
-      </w:r>
-    </w:p>
-    <w:p>
-      <w:pPr>
-        <w:pStyle w:val="Normal"/>
-        <w:rPr/>
-      </w:pPr>
-      <w:r>
-        <w:rPr>
-          <w:b/>
-          <w:bCs/>
-          <w:color w:val="72BF44"/>
-          <w:sz w:val="24"/>
-          <w:szCs w:val="24"/>
-        </w:rPr>
-        <w:t>DONE</w:t>
-      </w:r>
-    </w:p>
-    <w:p>
-      <w:pPr>
-        <w:pStyle w:val="Normal"/>
-        <w:rPr/>
-      </w:pPr>
-      <w:r>
-        <w:rPr>
-          <w:sz w:val="24"/>
-          <w:szCs w:val="24"/>
-        </w:rPr>
-        <w:t>*Customer le kunai product buy garna click garepaxi Seller Ra Customer bich auta message box appear hunu parxa. Next time Pani customer le same seller Ko product kinnu khojema tyae purano message box appear hunu paryo.</w:t>
-      </w:r>
-    </w:p>
-    <w:p>
-      <w:pPr>
-        <w:pStyle w:val="Normal"/>
-        <w:rPr/>
-      </w:pPr>
-      <w:r>
-        <w:rPr>
-          <w:b/>
-          <w:bCs/>
-          <w:color w:val="72BF44"/>
-          <w:sz w:val="24"/>
-          <w:szCs w:val="24"/>
-        </w:rPr>
-        <w:t>DONE</w:t>
-      </w:r>
-    </w:p>
-    <w:p>
-      <w:pPr>
-        <w:pStyle w:val="Normal"/>
-        <w:rPr/>
-      </w:pPr>
-      <w:r>
-        <w:rPr>
-          <w:sz w:val="24"/>
-          <w:szCs w:val="24"/>
-        </w:rPr>
-        <w:t>*Message aako notifications seller ra customer le instantly paunu parxa.</w:t>
-      </w:r>
-    </w:p>
-    <w:p>
-      <w:pPr>
-        <w:pStyle w:val="Normal"/>
-        <w:rPr/>
-      </w:pPr>
-      <w:r>
-        <w:rPr>
-          <w:b/>
-          <w:bCs/>
-          <w:color w:val="72BF44"/>
-          <w:sz w:val="24"/>
-          <w:szCs w:val="24"/>
-        </w:rPr>
-        <w:t>DONE</w:t>
-      </w:r>
-    </w:p>
-    <w:p>
-      <w:pPr>
-        <w:pStyle w:val="Normal"/>
-        <w:rPr/>
-      </w:pPr>
-      <w:r>
-        <w:rPr>
-          <w:sz w:val="24"/>
-          <w:szCs w:val="24"/>
-        </w:rPr>
-        <w:t>*Customer ko order ko track record maah pani notifications aunu parxa.</w:t>
-      </w:r>
-    </w:p>
-    <w:p>
-      <w:pPr>
-        <w:pStyle w:val="Normal"/>
-        <w:rPr/>
-      </w:pPr>
-      <w:r>
-        <w:rPr>
-          <w:b/>
-          <w:bCs/>
-          <w:color w:val="72BF44"/>
-          <w:sz w:val="24"/>
-          <w:szCs w:val="24"/>
-        </w:rPr>
-        <w:t>DONE</w:t>
-      </w:r>
-    </w:p>
-    <w:p>
-      <w:pPr>
-        <w:pStyle w:val="Normal"/>
-        <w:rPr/>
-      </w:pPr>
-      <w:r>
-        <w:rPr>
-          <w:sz w:val="24"/>
-          <w:szCs w:val="24"/>
-        </w:rPr>
-        <w:t xml:space="preserve"> </w:t>
-      </w:r>
-      <w:r>
-        <w:rPr>
-          <w:sz w:val="24"/>
-          <w:szCs w:val="24"/>
-        </w:rPr>
-        <w:t>*Seller pati ko message box maah confirm vanne button hunxa. Seller le sell garna fix vaye paxi Ra online payment accept garna aghi confirm button press garnu parne hunxa.</w:t>
-      </w:r>
-    </w:p>
-    <w:p>
-      <w:pPr>
-        <w:pStyle w:val="Normal"/>
-        <w:rPr/>
-      </w:pPr>
-      <w:r>
-        <w:rPr>
-          <w:b/>
-          <w:bCs/>
-          <w:color w:val="72BF44"/>
-          <w:sz w:val="24"/>
-          <w:szCs w:val="24"/>
-        </w:rPr>
-        <w:t>DONE</w:t>
-      </w:r>
-    </w:p>
-    <w:p>
-      <w:pPr>
-        <w:pStyle w:val="Normal"/>
-        <w:rPr/>
-      </w:pPr>
-      <w:r>
-        <w:rPr>
-          <w:sz w:val="24"/>
-          <w:szCs w:val="24"/>
-        </w:rPr>
-        <w:t xml:space="preserve"> </w:t>
-      </w:r>
-      <w:r>
-        <w:rPr>
-          <w:sz w:val="24"/>
-          <w:szCs w:val="24"/>
-        </w:rPr>
-        <w:t>*Seller profile public hunxa Ra sable hernu pauxa. Customer profile private hunxa Ra aru customer le herna paudaena. Customer profile hernu Milne vaneko hamro Customer care and Support batah Ra seller sanga ek patak transaction vako xa vane tyo seller le Ra customer le Kunae product kinnu khojda tyo product ko owner Seller le matra herna pauxa.</w:t>
-      </w:r>
-    </w:p>
-    <w:p>
-      <w:pPr>
-        <w:pStyle w:val="Normal"/>
-        <w:rPr/>
-      </w:pPr>
-      <w:r>
-        <w:rPr>
-          <w:b/>
-          <w:bCs/>
-          <w:color w:val="72BF44"/>
-          <w:sz w:val="24"/>
-          <w:szCs w:val="24"/>
-        </w:rPr>
-        <w:t>DONE</w:t>
-      </w:r>
-    </w:p>
-    <w:p>
-      <w:pPr>
-        <w:pStyle w:val="Normal"/>
-        <w:rPr/>
-      </w:pPr>
-      <w:r>
-        <w:rPr>
-          <w:sz w:val="24"/>
-          <w:szCs w:val="24"/>
-        </w:rPr>
-        <w:t xml:space="preserve"> </w:t>
-      </w:r>
-      <w:r>
-        <w:rPr>
-          <w:sz w:val="24"/>
-          <w:szCs w:val="24"/>
-        </w:rPr>
-        <w:t>*Profile maah profile pic optional hunxa vane location pic compulsory hunxa. For both Seller ID ra customer ID.</w:t>
-      </w:r>
-    </w:p>
-    <w:p>
-      <w:pPr>
-        <w:pStyle w:val="Normal"/>
-        <w:rPr/>
-      </w:pPr>
-      <w:r>
-        <w:rPr>
-          <w:b/>
-          <w:bCs/>
-          <w:color w:val="72BF44"/>
-          <w:sz w:val="24"/>
-          <w:szCs w:val="24"/>
-        </w:rPr>
-        <w:t>DONE</w:t>
-      </w:r>
-    </w:p>
-    <w:p>
-      <w:pPr>
-        <w:pStyle w:val="Normal"/>
-        <w:rPr/>
-      </w:pPr>
-      <w:r>
-        <w:rPr>
-          <w:sz w:val="24"/>
-          <w:szCs w:val="24"/>
-        </w:rPr>
-        <w:t xml:space="preserve"> </w:t>
-      </w:r>
-      <w:r>
-        <w:rPr>
-          <w:sz w:val="24"/>
-          <w:szCs w:val="24"/>
-        </w:rPr>
-        <w:t xml:space="preserve">*Product delivered vayepaxi seller wa delivery team le delivered vanne button click garxa. Delivered vanne button Pani seller ko message box maah hunxa. Ani Delivery team ko account maah. </w:t>
-      </w:r>
-    </w:p>
-    <w:p>
-      <w:pPr>
-        <w:pStyle w:val="Normal"/>
-        <w:rPr/>
-      </w:pPr>
-      <w:r>
-        <w:rPr>
-          <w:b/>
-          <w:bCs/>
-          <w:color w:val="72BF44"/>
-          <w:sz w:val="24"/>
-          <w:szCs w:val="24"/>
-        </w:rPr>
-        <w:t>DONE</w:t>
-      </w:r>
-    </w:p>
-    <w:p>
-      <w:pPr>
-        <w:pStyle w:val="Normal"/>
-        <w:rPr/>
-      </w:pPr>
-      <w:r>
-        <w:rPr>
-          <w:sz w:val="24"/>
-          <w:szCs w:val="24"/>
-        </w:rPr>
-        <w:t xml:space="preserve">*For order made by customer concerned seller will get a notification and for confirmation of delivery and online payment customer will get the notification. </w:t>
-      </w:r>
-    </w:p>
-    <w:p>
-      <w:pPr>
-        <w:pStyle w:val="Normal"/>
-        <w:rPr/>
-      </w:pPr>
-      <w:r>
-        <w:rPr>
-          <w:b/>
-          <w:bCs/>
-          <w:color w:val="72BF44"/>
-          <w:sz w:val="24"/>
-          <w:szCs w:val="24"/>
-        </w:rPr>
-        <w:t>DONE</w:t>
-      </w:r>
-    </w:p>
-    <w:p>
-      <w:pPr>
-        <w:pStyle w:val="Normal"/>
-        <w:rPr/>
-      </w:pPr>
-      <w:r>
-        <w:rPr>
-          <w:sz w:val="24"/>
-          <w:szCs w:val="24"/>
-        </w:rPr>
-        <w:t xml:space="preserve">*App maah terms and conditions ko link scroll garepaxi sab Vanda bottom maah Hunxa. </w:t>
-      </w:r>
-    </w:p>
-    <w:p>
-      <w:pPr>
-        <w:pStyle w:val="Normal"/>
-        <w:rPr/>
-      </w:pPr>
-      <w:r>
-        <w:rPr>
-          <w:b/>
-          <w:bCs/>
-          <w:color w:val="72BF44"/>
-          <w:sz w:val="24"/>
-          <w:szCs w:val="24"/>
-        </w:rPr>
-        <w:t>DONE</w:t>
-      </w:r>
-    </w:p>
-    <w:p>
-      <w:pPr>
-        <w:pStyle w:val="Normal"/>
-        <w:rPr/>
-      </w:pPr>
-      <w:r>
-        <w:rPr>
-          <w:sz w:val="24"/>
-          <w:szCs w:val="24"/>
-        </w:rPr>
-        <w:t>* App maah customer wah seller le Afno fb frns haru invite garna sakne hunu parxa. For this invite frns vanne button hunxa.</w:t>
-      </w:r>
-    </w:p>
-    <w:p>
-      <w:pPr>
-        <w:pStyle w:val="Normal"/>
-        <w:rPr/>
-      </w:pPr>
-      <w:r>
-        <w:rPr>
-          <w:b/>
-          <w:bCs/>
-          <w:color w:val="72BF44"/>
-          <w:sz w:val="24"/>
-          <w:szCs w:val="24"/>
-        </w:rPr>
-        <w:t>DONE</w:t>
-      </w:r>
-    </w:p>
-    <w:p>
-      <w:pPr>
-        <w:pStyle w:val="Normal"/>
-        <w:rPr/>
-      </w:pPr>
-      <w:r>
-        <w:rPr>
-          <w:sz w:val="24"/>
-          <w:szCs w:val="24"/>
-        </w:rPr>
-        <w:t>* Admin, Customer care and Support team le advertisement halnu sakxa app maah.</w:t>
-      </w:r>
-    </w:p>
-    <w:p>
-      <w:pPr>
-        <w:pStyle w:val="Normal"/>
-        <w:rPr/>
-      </w:pPr>
-      <w:r>
-        <w:rPr>
-          <w:b/>
-          <w:bCs/>
-          <w:color w:val="72BF44"/>
-          <w:sz w:val="24"/>
-          <w:szCs w:val="24"/>
-        </w:rPr>
-        <w:t>DONE</w:t>
-      </w:r>
-    </w:p>
-    <w:p>
-      <w:pPr>
-        <w:pStyle w:val="Normal"/>
-        <w:rPr/>
-      </w:pPr>
-      <w:r>
-        <w:rPr>
-          <w:sz w:val="24"/>
-          <w:szCs w:val="24"/>
-        </w:rPr>
-        <w:t>* Customer le kunai Pani product search button batah search gare paxi ayeko results lae sort garna paus. Sort option haru Sort by Cheapest/nearby/most expensive/Approval rate/ Premium hunu parxa.</w:t>
-      </w:r>
-    </w:p>
-    <w:p>
-      <w:pPr>
-        <w:pStyle w:val="Normal"/>
-        <w:rPr>
-          <w:color w:val="21409A"/>
-        </w:rPr>
-      </w:pPr>
+        <w:t xml:space="preserve">BEING DONE </w:t>
+      </w:r>
       <w:r>
         <w:rPr>
           <w:b/>
@@ -1100,38 +1158,7 @@
           <w:sz w:val="24"/>
           <w:szCs w:val="24"/>
         </w:rPr>
-        <w:t>BEING DONE</w:t>
-      </w:r>
-    </w:p>
-    <w:p>
-      <w:pPr>
-        <w:pStyle w:val="Normal"/>
-        <w:rPr/>
-      </w:pPr>
-      <w:r>
-        <w:rPr>
-          <w:sz w:val="24"/>
-          <w:szCs w:val="24"/>
-        </w:rPr>
-        <w:t>* Yo app maah language Option both English Ra Nepali hunu parxa.</w:t>
-      </w:r>
-    </w:p>
-    <w:p>
-      <w:pPr>
-        <w:pStyle w:val="Normal"/>
-        <w:rPr>
-          <w:color w:val="21409A"/>
-        </w:rPr>
-      </w:pPr>
-      <w:r>
-        <w:rPr>
-          <w:b/>
-          <w:bCs/>
-          <w:color w:val="FAA61A"/>
-          <w:sz w:val="24"/>
-          <w:szCs w:val="24"/>
-        </w:rPr>
-        <w:t>BEING DONE</w:t>
+        <w:t>SHOW HOW</w:t>
       </w:r>
     </w:p>
     <w:p>
@@ -1471,10 +1498,7 @@
     <w:p>
       <w:pPr>
         <w:pStyle w:val="Normal"/>
-        <w:rPr>
-          <w:sz w:val="24"/>
-          <w:szCs w:val="24"/>
-        </w:rPr>
+        <w:rPr/>
       </w:pPr>
       <w:r>
         <w:rPr>
@@ -1488,16 +1512,49 @@
       <w:pPr>
         <w:pStyle w:val="Normal"/>
         <w:rPr>
-          <w:sz w:val="24"/>
-          <w:szCs w:val="24"/>
-        </w:rPr>
-      </w:pPr>
-      <w:r>
-        <w:rPr>
-          <w:sz w:val="24"/>
-          <w:szCs w:val="24"/>
-        </w:rPr>
-        <w:t xml:space="preserve">* Search icon maah click garepaxi search ko typing space thulo hos. Search results maah sort by vanne option Pani dekhaunu paryo. </w:t>
+          <w:color w:val="FFF200"/>
+        </w:rPr>
+      </w:pPr>
+      <w:bookmarkStart w:id="1" w:name="__DdeLink__131_3562683009"/>
+      <w:r>
+        <w:rPr>
+          <w:b/>
+          <w:bCs/>
+          <w:color w:val="FFF200"/>
+          <w:sz w:val="24"/>
+          <w:szCs w:val="24"/>
+        </w:rPr>
+        <w:t>FOR APP</w:t>
+      </w:r>
+      <w:bookmarkEnd w:id="1"/>
+    </w:p>
+    <w:p>
+      <w:pPr>
+        <w:pStyle w:val="Normal"/>
+        <w:rPr/>
+      </w:pPr>
+      <w:r>
+        <w:rPr>
+          <w:sz w:val="24"/>
+          <w:szCs w:val="24"/>
+        </w:rPr>
+        <w:t>* Search icon maah click garepaxi search ko typing space thulo hos. Search results maah sort by vanne option Pani dekhaunu paryo.</w:t>
+      </w:r>
+    </w:p>
+    <w:p>
+      <w:pPr>
+        <w:pStyle w:val="Normal"/>
+        <w:rPr/>
+      </w:pPr>
+      <w:r>
+        <w:rPr>
+          <w:b/>
+          <w:bCs/>
+          <w:color w:val="72BF44"/>
+          <w:sz w:val="24"/>
+          <w:szCs w:val="24"/>
+        </w:rPr>
+        <w:t>DONE</w:t>
       </w:r>
     </w:p>
     <w:p>
@@ -1526,7 +1583,17 @@
           <w:sz w:val="24"/>
           <w:szCs w:val="24"/>
         </w:rPr>
-        <w:t>DONE</w:t>
+        <w:t>DONE/</w:t>
+      </w:r>
+      <w:r>
+        <w:rPr>
+          <w:b/>
+          <w:bCs/>
+          <w:color w:val="72BF44"/>
+          <w:sz w:val="24"/>
+          <w:szCs w:val="24"/>
+        </w:rPr>
+        <w:t xml:space="preserve">EXPLAIN </w:t>
       </w:r>
     </w:p>
     <w:p>
@@ -1561,10 +1628,7 @@
     <w:p>
       <w:pPr>
         <w:pStyle w:val="Normal"/>
-        <w:rPr>
-          <w:sz w:val="24"/>
-          <w:szCs w:val="24"/>
-        </w:rPr>
+        <w:rPr/>
       </w:pPr>
       <w:r>
         <w:rPr>
@@ -1578,9 +1642,27 @@
       <w:pPr>
         <w:pStyle w:val="Normal"/>
         <w:rPr>
-          <w:sz w:val="24"/>
-          <w:szCs w:val="24"/>
-        </w:rPr>
+          <w:b/>
+          <w:b/>
+          <w:bCs/>
+          <w:color w:val="AA55A1"/>
+        </w:rPr>
+      </w:pPr>
+      <w:r>
+        <w:rPr>
+          <w:b/>
+          <w:bCs/>
+          <w:color w:val="AA55A1"/>
+          <w:sz w:val="24"/>
+          <w:szCs w:val="24"/>
+        </w:rPr>
+        <w:t>NOT DONE AS THERE IS NO APP YET</w:t>
+      </w:r>
+    </w:p>
+    <w:p>
+      <w:pPr>
+        <w:pStyle w:val="Normal"/>
+        <w:rPr/>
       </w:pPr>
       <w:r>
         <w:rPr>
@@ -1594,6 +1676,27 @@
       <w:pPr>
         <w:pStyle w:val="Normal"/>
         <w:rPr>
+          <w:b/>
+          <w:b/>
+          <w:bCs/>
+          <w:color w:val="AA55A1"/>
+        </w:rPr>
+      </w:pPr>
+      <w:r>
+        <w:rPr>
+          <w:b/>
+          <w:bCs/>
+          <w:color w:val="AA55A1"/>
+          <w:sz w:val="24"/>
+          <w:szCs w:val="24"/>
+        </w:rPr>
+        <w:t>NOT DONE AS THERE IS NO APP YET</w:t>
+      </w:r>
+    </w:p>
+    <w:p>
+      <w:pPr>
+        <w:pStyle w:val="Normal"/>
+        <w:rPr>
           <w:sz w:val="24"/>
           <w:szCs w:val="24"/>
         </w:rPr>
@@ -1673,10 +1776,7 @@
     <w:p>
       <w:pPr>
         <w:pStyle w:val="Normal"/>
-        <w:rPr>
-          <w:sz w:val="24"/>
-          <w:szCs w:val="24"/>
-        </w:rPr>
+        <w:rPr/>
       </w:pPr>
       <w:r>
         <w:rPr>
@@ -1689,10 +1789,23 @@
     <w:p>
       <w:pPr>
         <w:pStyle w:val="Normal"/>
-        <w:rPr>
-          <w:sz w:val="24"/>
-          <w:szCs w:val="24"/>
-        </w:rPr>
+        <w:rPr/>
+      </w:pPr>
+      <w:r>
+        <w:rPr>
+          <w:b/>
+          <w:bCs/>
+          <w:color w:val="72BF44"/>
+          <w:sz w:val="24"/>
+          <w:szCs w:val="24"/>
+        </w:rPr>
+        <w:t>DONE</w:t>
+      </w:r>
+    </w:p>
+    <w:p>
+      <w:pPr>
+        <w:pStyle w:val="Normal"/>
+        <w:rPr/>
       </w:pPr>
       <w:r>
         <w:rPr>
@@ -1700,6 +1813,27 @@
           <w:szCs w:val="24"/>
         </w:rPr>
         <w:t>*Autae product maah 2 ota samma category rakhna milos.</w:t>
+      </w:r>
+    </w:p>
+    <w:p>
+      <w:pPr>
+        <w:pStyle w:val="Normal"/>
+        <w:rPr>
+          <w:b/>
+          <w:b/>
+          <w:bCs/>
+          <w:color w:val="AA55A1"/>
+        </w:rPr>
+      </w:pPr>
+      <w:r>
+        <w:rPr>
+          <w:b/>
+          <w:bCs/>
+          <w:color w:val="AA55A1"/>
+          <w:sz w:val="24"/>
+          <w:szCs w:val="24"/>
+        </w:rPr>
+        <w:t>CAN ADD THE SAME PRODUCT TWICE CURRENTLY</w:t>
       </w:r>
     </w:p>
     <w:p>
@@ -1781,7 +1915,6 @@
     <w:rPrDefault>
       <w:rPr>
         <w:rFonts w:ascii="Calibri" w:hAnsi="Calibri" w:eastAsia="ＭＳ 明朝" w:cs="" w:asciiTheme="minorHAnsi" w:cstheme="minorBidi" w:eastAsiaTheme="minorEastAsia" w:hAnsiTheme="minorHAnsi"/>
-        <w:sz w:val="22"/>
         <w:szCs w:val="22"/>
         <w:lang w:val="en-US" w:eastAsia="ja-JP" w:bidi="ar-SA"/>
       </w:rPr>

</xml_diff>